<commit_message>
[HUY] New update for project
</commit_message>
<xml_diff>
--- a/rdf/RDF Lab.docx
+++ b/rdf/RDF Lab.docx
@@ -4,26 +4,6 @@
   <w:body>
     <w:p>
       <w:pPr>
-        <w:jc w:val="center"/>
-        <w:rPr>
-          <w:b/>
-          <w:bCs/>
-          <w:sz w:val="32"/>
-          <w:szCs w:val="32"/>
-        </w:rPr>
-      </w:pPr>
-      <w:r>
-        <w:rPr>
-          <w:b/>
-          <w:bCs/>
-          <w:sz w:val="32"/>
-          <w:szCs w:val="32"/>
-        </w:rPr>
-        <w:t>RDF Lab</w:t>
-      </w:r>
-    </w:p>
-    <w:p>
-      <w:pPr>
         <w:rPr>
           <w:b/>
           <w:bCs/>
@@ -38,6 +18,45 @@
           <w:sz w:val="28"/>
           <w:szCs w:val="28"/>
         </w:rPr>
+        <w:t>Name: Minh Huy Do – Intern at WIMMICS/INRIA SOPHIA ANTIPOLIS</w:t>
+      </w:r>
+    </w:p>
+    <w:p>
+      <w:pPr>
+        <w:jc w:val="center"/>
+        <w:rPr>
+          <w:b/>
+          <w:bCs/>
+          <w:sz w:val="40"/>
+          <w:szCs w:val="40"/>
+        </w:rPr>
+      </w:pPr>
+      <w:r>
+        <w:rPr>
+          <w:b/>
+          <w:bCs/>
+          <w:sz w:val="40"/>
+          <w:szCs w:val="40"/>
+        </w:rPr>
+        <w:t>RDF Lab</w:t>
+      </w:r>
+    </w:p>
+    <w:p>
+      <w:pPr>
+        <w:rPr>
+          <w:b/>
+          <w:bCs/>
+          <w:sz w:val="28"/>
+          <w:szCs w:val="28"/>
+        </w:rPr>
+      </w:pPr>
+      <w:r>
+        <w:rPr>
+          <w:b/>
+          <w:bCs/>
+          <w:sz w:val="28"/>
+          <w:szCs w:val="28"/>
+        </w:rPr>
         <w:t>1. first.ttl</w:t>
       </w:r>
     </w:p>
@@ -153,6 +172,7 @@
       </w:pPr>
       <w:r>
         <w:rPr>
+          <w:noProof/>
           <w:sz w:val="26"/>
           <w:szCs w:val="26"/>
         </w:rPr>
@@ -218,6 +238,7 @@
       </w:pPr>
       <w:r>
         <w:rPr>
+          <w:noProof/>
           <w:sz w:val="26"/>
           <w:szCs w:val="26"/>
         </w:rPr>
@@ -298,6 +319,7 @@
       </w:pPr>
       <w:r>
         <w:rPr>
+          <w:noProof/>
           <w:sz w:val="26"/>
           <w:szCs w:val="26"/>
         </w:rPr>
@@ -406,6 +428,7 @@
       </w:pPr>
       <w:r>
         <w:rPr>
+          <w:noProof/>
           <w:sz w:val="26"/>
           <w:szCs w:val="26"/>
         </w:rPr>
@@ -500,6 +523,7 @@
       </w:pPr>
       <w:r>
         <w:rPr>
+          <w:noProof/>
           <w:sz w:val="26"/>
           <w:szCs w:val="26"/>
         </w:rPr>
@@ -610,14 +634,7 @@
           <w:sz w:val="26"/>
           <w:szCs w:val="26"/>
         </w:rPr>
-        <w:t xml:space="preserve">- The name space: </w:t>
-      </w:r>
-      <w:r>
-        <w:rPr>
-          <w:sz w:val="26"/>
-          <w:szCs w:val="26"/>
-        </w:rPr>
-        <w:t>@prefix ex: &lt;http://ns.inria.fr/humans#&gt; .</w:t>
+        <w:t>- The name space: @prefix ex: &lt;http://ns.inria.fr/humans#&gt; .</w:t>
       </w:r>
     </w:p>
     <w:p>
@@ -647,21 +664,7 @@
           <w:sz w:val="26"/>
           <w:szCs w:val="26"/>
         </w:rPr>
-        <w:t xml:space="preserve">Ex: </w:t>
-      </w:r>
-      <w:r>
-        <w:rPr>
-          <w:sz w:val="26"/>
-          <w:szCs w:val="26"/>
-        </w:rPr>
-        <w:t>&lt;http://ns.inria.fr/humans#John&gt; a &lt;http://ns.inria.fr/humans#Person&gt; .</w:t>
-      </w:r>
-      <w:r>
-        <w:rPr>
-          <w:sz w:val="26"/>
-          <w:szCs w:val="26"/>
-        </w:rPr>
-        <w:t xml:space="preserve"> = ex: John a ex:Person.</w:t>
+        <w:t>Ex: &lt;http://ns.inria.fr/humans#John&gt; a &lt;http://ns.inria.fr/humans#Person&gt; . = ex: John a ex:Person.</w:t>
       </w:r>
     </w:p>
     <w:p>
@@ -724,40 +727,28 @@
     </w:p>
     <w:p>
       <w:r>
-        <w:t xml:space="preserve">+ </w:t>
-      </w:r>
-      <w:r>
-        <w:t xml:space="preserve">@prefix rdfs: &lt;http://www.w3.org/2000/01/rdf-schema#&gt; . </w:t>
-      </w:r>
-    </w:p>
-    <w:p>
-      <w:r>
-        <w:t xml:space="preserve">+ </w:t>
-      </w:r>
-      <w:r>
-        <w:t>@prefix owl: &lt;http://www.w3.org/2002/07/owl#&gt; .</w:t>
-      </w:r>
-    </w:p>
-    <w:p>
-      <w:r>
-        <w:t xml:space="preserve">- Associate to the classes: Use rdfs: Class - </w:t>
-      </w:r>
-      <w:r>
-        <w:t>ex:Person a rdfs:Class .</w:t>
-      </w:r>
-    </w:p>
-    <w:p>
-      <w:pPr>
-        <w:rPr>
-          <w:sz w:val="26"/>
-          <w:szCs w:val="26"/>
-        </w:rPr>
-      </w:pPr>
-      <w:r>
-        <w:t xml:space="preserve">- Associate to the properties: Use rdfs: Property - </w:t>
-      </w:r>
-      <w:r>
-        <w:t>ex:hasFriend a rdf:Property ; rdfs:domain ex:Person ; rdfs:range ex:Person .</w:t>
+        <w:t xml:space="preserve">+ @prefix rdfs: &lt;http://www.w3.org/2000/01/rdf-schema#&gt; . </w:t>
+      </w:r>
+    </w:p>
+    <w:p>
+      <w:r>
+        <w:t>+ @prefix owl: &lt;http://www.w3.org/2002/07/owl#&gt; .</w:t>
+      </w:r>
+    </w:p>
+    <w:p>
+      <w:r>
+        <w:t>- Associate to the classes: Use rdfs: Class - ex:Person a rdfs:Class .</w:t>
+      </w:r>
+    </w:p>
+    <w:p>
+      <w:pPr>
+        <w:rPr>
+          <w:sz w:val="26"/>
+          <w:szCs w:val="26"/>
+        </w:rPr>
+      </w:pPr>
+      <w:r>
+        <w:t>- Associate to the properties: Use rdfs: Property - ex:hasFriend a rdf:Property ; rdfs:domain ex:Person ; rdfs:range ex:Person .</w:t>
       </w:r>
     </w:p>
     <w:p>
@@ -785,6 +776,7 @@
       </w:pPr>
       <w:r>
         <w:rPr>
+          <w:noProof/>
           <w:sz w:val="26"/>
           <w:szCs w:val="26"/>
         </w:rPr>
@@ -835,6 +827,7 @@
       </w:pPr>
       <w:r>
         <w:rPr>
+          <w:noProof/>
           <w:sz w:val="26"/>
           <w:szCs w:val="26"/>
         </w:rPr>
@@ -885,6 +878,7 @@
       </w:pPr>
       <w:r>
         <w:rPr>
+          <w:noProof/>
           <w:sz w:val="26"/>
           <w:szCs w:val="26"/>
         </w:rPr>
@@ -936,6 +930,7 @@
       </w:pPr>
       <w:r>
         <w:rPr>
+          <w:noProof/>
           <w:sz w:val="26"/>
           <w:szCs w:val="26"/>
         </w:rPr>
@@ -1082,6 +1077,434 @@
           <w:szCs w:val="26"/>
         </w:rPr>
       </w:pPr>
+      <w:r>
+        <w:rPr>
+          <w:sz w:val="26"/>
+          <w:szCs w:val="26"/>
+        </w:rPr>
+        <w:t>1. Formalize the statements in RDF using Turtle</w:t>
+      </w:r>
+    </w:p>
+    <w:p>
+      <w:pPr>
+        <w:rPr>
+          <w:sz w:val="26"/>
+          <w:szCs w:val="26"/>
+        </w:rPr>
+      </w:pPr>
+      <w:r>
+        <w:rPr>
+          <w:sz w:val="26"/>
+          <w:szCs w:val="26"/>
+        </w:rPr>
+        <w:t>2. Validate the Turtle data with an online validator</w:t>
+      </w:r>
+    </w:p>
+    <w:p>
+      <w:pPr>
+        <w:rPr>
+          <w:sz w:val="26"/>
+          <w:szCs w:val="26"/>
+        </w:rPr>
+      </w:pPr>
+      <w:r>
+        <w:rPr>
+          <w:sz w:val="26"/>
+          <w:szCs w:val="26"/>
+        </w:rPr>
+        <w:t>3. Save the data in a file second.ttl</w:t>
+      </w:r>
+    </w:p>
+    <w:p>
+      <w:pPr>
+        <w:jc w:val="center"/>
+        <w:rPr>
+          <w:sz w:val="26"/>
+          <w:szCs w:val="26"/>
+        </w:rPr>
+      </w:pPr>
+      <w:r>
+        <w:rPr>
+          <w:sz w:val="26"/>
+          <w:szCs w:val="26"/>
+        </w:rPr>
+        <w:lastRenderedPageBreak/>
+        <w:drawing>
+          <wp:inline distT="0" distB="0" distL="0" distR="0" wp14:anchorId="253C6534" wp14:editId="1903513D">
+            <wp:extent cx="5683542" cy="5004057"/>
+            <wp:effectExtent l="0" t="0" r="0" b="6350"/>
+            <wp:docPr id="7" name="Picture 7"/>
+            <wp:cNvGraphicFramePr>
+              <a:graphicFrameLocks xmlns:a="http://schemas.openxmlformats.org/drawingml/2006/main" noChangeAspect="1"/>
+            </wp:cNvGraphicFramePr>
+            <a:graphic xmlns:a="http://schemas.openxmlformats.org/drawingml/2006/main">
+              <a:graphicData uri="http://schemas.openxmlformats.org/drawingml/2006/picture">
+                <pic:pic xmlns:pic="http://schemas.openxmlformats.org/drawingml/2006/picture">
+                  <pic:nvPicPr>
+                    <pic:cNvPr id="1" name=""/>
+                    <pic:cNvPicPr/>
+                  </pic:nvPicPr>
+                  <pic:blipFill>
+                    <a:blip r:embed="rId13"/>
+                    <a:stretch>
+                      <a:fillRect/>
+                    </a:stretch>
+                  </pic:blipFill>
+                  <pic:spPr>
+                    <a:xfrm>
+                      <a:off x="0" y="0"/>
+                      <a:ext cx="5683542" cy="5004057"/>
+                    </a:xfrm>
+                    <a:prstGeom prst="rect">
+                      <a:avLst/>
+                    </a:prstGeom>
+                  </pic:spPr>
+                </pic:pic>
+              </a:graphicData>
+            </a:graphic>
+          </wp:inline>
+        </w:drawing>
+      </w:r>
+    </w:p>
+    <w:p>
+      <w:pPr>
+        <w:rPr>
+          <w:sz w:val="26"/>
+          <w:szCs w:val="26"/>
+        </w:rPr>
+      </w:pPr>
+      <w:r>
+        <w:rPr>
+          <w:sz w:val="26"/>
+          <w:szCs w:val="26"/>
+        </w:rPr>
+        <w:t>4. Translate the Turtle data to RDF/XML syntax</w:t>
+      </w:r>
+    </w:p>
+    <w:p>
+      <w:pPr>
+        <w:jc w:val="center"/>
+        <w:rPr>
+          <w:sz w:val="26"/>
+          <w:szCs w:val="26"/>
+        </w:rPr>
+      </w:pPr>
+      <w:r>
+        <w:rPr>
+          <w:sz w:val="26"/>
+          <w:szCs w:val="26"/>
+        </w:rPr>
+        <w:lastRenderedPageBreak/>
+        <w:drawing>
+          <wp:inline distT="0" distB="0" distL="0" distR="0" wp14:anchorId="1BB4D776" wp14:editId="279ECED2">
+            <wp:extent cx="5760720" cy="7017385"/>
+            <wp:effectExtent l="0" t="0" r="0" b="0"/>
+            <wp:docPr id="4" name="Picture 4"/>
+            <wp:cNvGraphicFramePr>
+              <a:graphicFrameLocks xmlns:a="http://schemas.openxmlformats.org/drawingml/2006/main" noChangeAspect="1"/>
+            </wp:cNvGraphicFramePr>
+            <a:graphic xmlns:a="http://schemas.openxmlformats.org/drawingml/2006/main">
+              <a:graphicData uri="http://schemas.openxmlformats.org/drawingml/2006/picture">
+                <pic:pic xmlns:pic="http://schemas.openxmlformats.org/drawingml/2006/picture">
+                  <pic:nvPicPr>
+                    <pic:cNvPr id="1" name=""/>
+                    <pic:cNvPicPr/>
+                  </pic:nvPicPr>
+                  <pic:blipFill>
+                    <a:blip r:embed="rId14"/>
+                    <a:stretch>
+                      <a:fillRect/>
+                    </a:stretch>
+                  </pic:blipFill>
+                  <pic:spPr>
+                    <a:xfrm>
+                      <a:off x="0" y="0"/>
+                      <a:ext cx="5760720" cy="7017385"/>
+                    </a:xfrm>
+                    <a:prstGeom prst="rect">
+                      <a:avLst/>
+                    </a:prstGeom>
+                  </pic:spPr>
+                </pic:pic>
+              </a:graphicData>
+            </a:graphic>
+          </wp:inline>
+        </w:drawing>
+      </w:r>
+    </w:p>
+    <w:p>
+      <w:pPr>
+        <w:rPr>
+          <w:sz w:val="26"/>
+          <w:szCs w:val="26"/>
+        </w:rPr>
+      </w:pPr>
+      <w:r>
+        <w:rPr>
+          <w:sz w:val="26"/>
+          <w:szCs w:val="26"/>
+        </w:rPr>
+        <w:t>5. Save RDF/XML data in second.rdf file</w:t>
+      </w:r>
+    </w:p>
+    <w:p>
+      <w:pPr>
+        <w:jc w:val="center"/>
+        <w:rPr>
+          <w:sz w:val="26"/>
+          <w:szCs w:val="26"/>
+        </w:rPr>
+      </w:pPr>
+      <w:r>
+        <w:rPr>
+          <w:sz w:val="26"/>
+          <w:szCs w:val="26"/>
+        </w:rPr>
+        <w:lastRenderedPageBreak/>
+        <w:drawing>
+          <wp:inline distT="0" distB="0" distL="0" distR="0" wp14:anchorId="2B9CCEB5" wp14:editId="39B2CF85">
+            <wp:extent cx="5493032" cy="5855001"/>
+            <wp:effectExtent l="0" t="0" r="0" b="0"/>
+            <wp:docPr id="12" name="Picture 12"/>
+            <wp:cNvGraphicFramePr>
+              <a:graphicFrameLocks xmlns:a="http://schemas.openxmlformats.org/drawingml/2006/main" noChangeAspect="1"/>
+            </wp:cNvGraphicFramePr>
+            <a:graphic xmlns:a="http://schemas.openxmlformats.org/drawingml/2006/main">
+              <a:graphicData uri="http://schemas.openxmlformats.org/drawingml/2006/picture">
+                <pic:pic xmlns:pic="http://schemas.openxmlformats.org/drawingml/2006/picture">
+                  <pic:nvPicPr>
+                    <pic:cNvPr id="1" name=""/>
+                    <pic:cNvPicPr/>
+                  </pic:nvPicPr>
+                  <pic:blipFill>
+                    <a:blip r:embed="rId15"/>
+                    <a:stretch>
+                      <a:fillRect/>
+                    </a:stretch>
+                  </pic:blipFill>
+                  <pic:spPr>
+                    <a:xfrm>
+                      <a:off x="0" y="0"/>
+                      <a:ext cx="5493032" cy="5855001"/>
+                    </a:xfrm>
+                    <a:prstGeom prst="rect">
+                      <a:avLst/>
+                    </a:prstGeom>
+                  </pic:spPr>
+                </pic:pic>
+              </a:graphicData>
+            </a:graphic>
+          </wp:inline>
+        </w:drawing>
+      </w:r>
+    </w:p>
+    <w:p>
+      <w:pPr>
+        <w:rPr>
+          <w:sz w:val="26"/>
+          <w:szCs w:val="26"/>
+        </w:rPr>
+      </w:pPr>
+      <w:r>
+        <w:rPr>
+          <w:sz w:val="26"/>
+          <w:szCs w:val="26"/>
+        </w:rPr>
+        <w:t xml:space="preserve">6. </w:t>
+      </w:r>
+      <w:r>
+        <w:rPr>
+          <w:sz w:val="26"/>
+          <w:szCs w:val="26"/>
+        </w:rPr>
+        <w:t>Download and launch the Corese standalone interface. It proposes two tabs: (1) to</w:t>
+      </w:r>
+      <w:r>
+        <w:rPr>
+          <w:sz w:val="26"/>
+          <w:szCs w:val="26"/>
+        </w:rPr>
+        <w:t xml:space="preserve"> </w:t>
+      </w:r>
+      <w:r>
+        <w:rPr>
+          <w:sz w:val="26"/>
+          <w:szCs w:val="26"/>
+        </w:rPr>
+        <w:t>download input files and visualize execution traces, and (2) to edit or to load SPARQL</w:t>
+      </w:r>
+      <w:r>
+        <w:rPr>
+          <w:sz w:val="26"/>
+          <w:szCs w:val="26"/>
+        </w:rPr>
+        <w:t xml:space="preserve"> </w:t>
+      </w:r>
+      <w:r>
+        <w:rPr>
+          <w:sz w:val="26"/>
+          <w:szCs w:val="26"/>
+        </w:rPr>
+        <w:t>queries and visualize the result of their execution on the loaded RDF files. A default</w:t>
+      </w:r>
+      <w:r>
+        <w:rPr>
+          <w:sz w:val="26"/>
+          <w:szCs w:val="26"/>
+        </w:rPr>
+        <w:t xml:space="preserve"> </w:t>
+      </w:r>
+      <w:r>
+        <w:rPr>
+          <w:sz w:val="26"/>
+          <w:szCs w:val="26"/>
+        </w:rPr>
+        <w:t>SPARQL query is available : select ?x ?t where {?x rdf:type ?t}</w:t>
+      </w:r>
+    </w:p>
+    <w:p>
+      <w:pPr>
+        <w:jc w:val="center"/>
+        <w:rPr>
+          <w:sz w:val="26"/>
+          <w:szCs w:val="26"/>
+        </w:rPr>
+      </w:pPr>
+      <w:r>
+        <w:rPr>
+          <w:sz w:val="26"/>
+          <w:szCs w:val="26"/>
+        </w:rPr>
+        <w:lastRenderedPageBreak/>
+        <w:drawing>
+          <wp:inline distT="0" distB="0" distL="0" distR="0" wp14:anchorId="0613350C" wp14:editId="29E6C82E">
+            <wp:extent cx="4902452" cy="3664138"/>
+            <wp:effectExtent l="0" t="0" r="0" b="0"/>
+            <wp:docPr id="14" name="Picture 14"/>
+            <wp:cNvGraphicFramePr>
+              <a:graphicFrameLocks xmlns:a="http://schemas.openxmlformats.org/drawingml/2006/main" noChangeAspect="1"/>
+            </wp:cNvGraphicFramePr>
+            <a:graphic xmlns:a="http://schemas.openxmlformats.org/drawingml/2006/main">
+              <a:graphicData uri="http://schemas.openxmlformats.org/drawingml/2006/picture">
+                <pic:pic xmlns:pic="http://schemas.openxmlformats.org/drawingml/2006/picture">
+                  <pic:nvPicPr>
+                    <pic:cNvPr id="1" name=""/>
+                    <pic:cNvPicPr/>
+                  </pic:nvPicPr>
+                  <pic:blipFill>
+                    <a:blip r:embed="rId16"/>
+                    <a:stretch>
+                      <a:fillRect/>
+                    </a:stretch>
+                  </pic:blipFill>
+                  <pic:spPr>
+                    <a:xfrm>
+                      <a:off x="0" y="0"/>
+                      <a:ext cx="4902452" cy="3664138"/>
+                    </a:xfrm>
+                    <a:prstGeom prst="rect">
+                      <a:avLst/>
+                    </a:prstGeom>
+                  </pic:spPr>
+                </pic:pic>
+              </a:graphicData>
+            </a:graphic>
+          </wp:inline>
+        </w:drawing>
+      </w:r>
+    </w:p>
+    <w:p>
+      <w:pPr>
+        <w:rPr>
+          <w:sz w:val="26"/>
+          <w:szCs w:val="26"/>
+        </w:rPr>
+      </w:pPr>
+      <w:r>
+        <w:rPr>
+          <w:sz w:val="26"/>
+          <w:szCs w:val="26"/>
+        </w:rPr>
+        <w:t>7. The SPARQL language will be presented in a next course. Today, you just need to</w:t>
+      </w:r>
+      <w:r>
+        <w:rPr>
+          <w:sz w:val="26"/>
+          <w:szCs w:val="26"/>
+        </w:rPr>
+        <w:t xml:space="preserve"> </w:t>
+      </w:r>
+      <w:r>
+        <w:rPr>
+          <w:sz w:val="26"/>
+          <w:szCs w:val="26"/>
+        </w:rPr>
+        <w:t>understand that this query enables to retrieve all the resources referred to in the loaded</w:t>
+      </w:r>
+      <w:r>
+        <w:rPr>
+          <w:sz w:val="26"/>
+          <w:szCs w:val="26"/>
+        </w:rPr>
+        <w:t xml:space="preserve"> </w:t>
+      </w:r>
+      <w:r>
+        <w:rPr>
+          <w:sz w:val="26"/>
+          <w:szCs w:val="26"/>
+        </w:rPr>
+        <w:t>RDF dataset and their types. Execute the query and examine the result.</w:t>
+      </w:r>
+    </w:p>
+    <w:p>
+      <w:pPr>
+        <w:jc w:val="center"/>
+        <w:rPr>
+          <w:sz w:val="26"/>
+          <w:szCs w:val="26"/>
+        </w:rPr>
+      </w:pPr>
+      <w:r>
+        <w:rPr>
+          <w:sz w:val="26"/>
+          <w:szCs w:val="26"/>
+        </w:rPr>
+        <w:drawing>
+          <wp:inline distT="0" distB="0" distL="0" distR="0" wp14:anchorId="393C80D2" wp14:editId="26C3D4C7">
+            <wp:extent cx="5760720" cy="3057525"/>
+            <wp:effectExtent l="0" t="0" r="0" b="0"/>
+            <wp:docPr id="13" name="Picture 13"/>
+            <wp:cNvGraphicFramePr>
+              <a:graphicFrameLocks xmlns:a="http://schemas.openxmlformats.org/drawingml/2006/main" noChangeAspect="1"/>
+            </wp:cNvGraphicFramePr>
+            <a:graphic xmlns:a="http://schemas.openxmlformats.org/drawingml/2006/main">
+              <a:graphicData uri="http://schemas.openxmlformats.org/drawingml/2006/picture">
+                <pic:pic xmlns:pic="http://schemas.openxmlformats.org/drawingml/2006/picture">
+                  <pic:nvPicPr>
+                    <pic:cNvPr id="1" name=""/>
+                    <pic:cNvPicPr/>
+                  </pic:nvPicPr>
+                  <pic:blipFill>
+                    <a:blip r:embed="rId17"/>
+                    <a:stretch>
+                      <a:fillRect/>
+                    </a:stretch>
+                  </pic:blipFill>
+                  <pic:spPr>
+                    <a:xfrm>
+                      <a:off x="0" y="0"/>
+                      <a:ext cx="5760720" cy="3057525"/>
+                    </a:xfrm>
+                    <a:prstGeom prst="rect">
+                      <a:avLst/>
+                    </a:prstGeom>
+                  </pic:spPr>
+                </pic:pic>
+              </a:graphicData>
+            </a:graphic>
+          </wp:inline>
+        </w:drawing>
+      </w:r>
     </w:p>
     <w:p>
       <w:pPr>
@@ -1179,7 +1602,458 @@
           <w:sz w:val="26"/>
           <w:szCs w:val="26"/>
         </w:rPr>
+        <w:lastRenderedPageBreak/>
         <w:t>Follow the same steps as for first.ttl</w:t>
+      </w:r>
+    </w:p>
+    <w:p>
+      <w:pPr>
+        <w:rPr>
+          <w:sz w:val="26"/>
+          <w:szCs w:val="26"/>
+        </w:rPr>
+      </w:pPr>
+    </w:p>
+    <w:p>
+      <w:pPr>
+        <w:rPr>
+          <w:sz w:val="26"/>
+          <w:szCs w:val="26"/>
+        </w:rPr>
+      </w:pPr>
+      <w:r>
+        <w:rPr>
+          <w:sz w:val="26"/>
+          <w:szCs w:val="26"/>
+        </w:rPr>
+        <w:t>1. Formalize the above natural language statements in RDF, in the Turtle syntax.</w:t>
+      </w:r>
+    </w:p>
+    <w:p>
+      <w:pPr>
+        <w:rPr>
+          <w:sz w:val="26"/>
+          <w:szCs w:val="26"/>
+        </w:rPr>
+      </w:pPr>
+      <w:r>
+        <w:rPr>
+          <w:sz w:val="26"/>
+          <w:szCs w:val="26"/>
+        </w:rPr>
+        <w:t>2. Validate your Turle data with an online validator.</w:t>
+      </w:r>
+    </w:p>
+    <w:p>
+      <w:pPr>
+        <w:rPr>
+          <w:sz w:val="26"/>
+          <w:szCs w:val="26"/>
+        </w:rPr>
+      </w:pPr>
+      <w:r>
+        <w:rPr>
+          <w:sz w:val="26"/>
+          <w:szCs w:val="26"/>
+        </w:rPr>
+        <w:t>3. Save your Turtle data in a file first.ttl.</w:t>
+      </w:r>
+    </w:p>
+    <w:p>
+      <w:pPr>
+        <w:jc w:val="center"/>
+        <w:rPr>
+          <w:sz w:val="26"/>
+          <w:szCs w:val="26"/>
+        </w:rPr>
+      </w:pPr>
+      <w:r>
+        <w:rPr>
+          <w:sz w:val="26"/>
+          <w:szCs w:val="26"/>
+        </w:rPr>
+        <w:drawing>
+          <wp:inline distT="0" distB="0" distL="0" distR="0" wp14:anchorId="59728C50" wp14:editId="59774A68">
+            <wp:extent cx="5760720" cy="5189220"/>
+            <wp:effectExtent l="0" t="0" r="0" b="0"/>
+            <wp:docPr id="19" name="Picture 19"/>
+            <wp:cNvGraphicFramePr>
+              <a:graphicFrameLocks xmlns:a="http://schemas.openxmlformats.org/drawingml/2006/main" noChangeAspect="1"/>
+            </wp:cNvGraphicFramePr>
+            <a:graphic xmlns:a="http://schemas.openxmlformats.org/drawingml/2006/main">
+              <a:graphicData uri="http://schemas.openxmlformats.org/drawingml/2006/picture">
+                <pic:pic xmlns:pic="http://schemas.openxmlformats.org/drawingml/2006/picture">
+                  <pic:nvPicPr>
+                    <pic:cNvPr id="1" name=""/>
+                    <pic:cNvPicPr/>
+                  </pic:nvPicPr>
+                  <pic:blipFill>
+                    <a:blip r:embed="rId18"/>
+                    <a:stretch>
+                      <a:fillRect/>
+                    </a:stretch>
+                  </pic:blipFill>
+                  <pic:spPr>
+                    <a:xfrm>
+                      <a:off x="0" y="0"/>
+                      <a:ext cx="5760720" cy="5189220"/>
+                    </a:xfrm>
+                    <a:prstGeom prst="rect">
+                      <a:avLst/>
+                    </a:prstGeom>
+                  </pic:spPr>
+                </pic:pic>
+              </a:graphicData>
+            </a:graphic>
+          </wp:inline>
+        </w:drawing>
+      </w:r>
+    </w:p>
+    <w:p>
+      <w:pPr>
+        <w:rPr>
+          <w:sz w:val="26"/>
+          <w:szCs w:val="26"/>
+        </w:rPr>
+      </w:pPr>
+      <w:r>
+        <w:rPr>
+          <w:sz w:val="26"/>
+          <w:szCs w:val="26"/>
+        </w:rPr>
+        <w:t>4. Translate your Turtle data in the XML syntax.</w:t>
+      </w:r>
+    </w:p>
+    <w:p>
+      <w:pPr>
+        <w:jc w:val="center"/>
+        <w:rPr>
+          <w:sz w:val="26"/>
+          <w:szCs w:val="26"/>
+        </w:rPr>
+      </w:pPr>
+      <w:r>
+        <w:rPr>
+          <w:sz w:val="26"/>
+          <w:szCs w:val="26"/>
+        </w:rPr>
+        <w:lastRenderedPageBreak/>
+        <w:drawing>
+          <wp:inline distT="0" distB="0" distL="0" distR="0" wp14:anchorId="43C31CDD" wp14:editId="74A5F608">
+            <wp:extent cx="5760720" cy="6426200"/>
+            <wp:effectExtent l="0" t="0" r="0" b="0"/>
+            <wp:docPr id="20" name="Picture 20"/>
+            <wp:cNvGraphicFramePr>
+              <a:graphicFrameLocks xmlns:a="http://schemas.openxmlformats.org/drawingml/2006/main" noChangeAspect="1"/>
+            </wp:cNvGraphicFramePr>
+            <a:graphic xmlns:a="http://schemas.openxmlformats.org/drawingml/2006/main">
+              <a:graphicData uri="http://schemas.openxmlformats.org/drawingml/2006/picture">
+                <pic:pic xmlns:pic="http://schemas.openxmlformats.org/drawingml/2006/picture">
+                  <pic:nvPicPr>
+                    <pic:cNvPr id="1" name=""/>
+                    <pic:cNvPicPr/>
+                  </pic:nvPicPr>
+                  <pic:blipFill>
+                    <a:blip r:embed="rId19"/>
+                    <a:stretch>
+                      <a:fillRect/>
+                    </a:stretch>
+                  </pic:blipFill>
+                  <pic:spPr>
+                    <a:xfrm>
+                      <a:off x="0" y="0"/>
+                      <a:ext cx="5760720" cy="6426200"/>
+                    </a:xfrm>
+                    <a:prstGeom prst="rect">
+                      <a:avLst/>
+                    </a:prstGeom>
+                  </pic:spPr>
+                </pic:pic>
+              </a:graphicData>
+            </a:graphic>
+          </wp:inline>
+        </w:drawing>
+      </w:r>
+    </w:p>
+    <w:p>
+      <w:pPr>
+        <w:rPr>
+          <w:sz w:val="26"/>
+          <w:szCs w:val="26"/>
+        </w:rPr>
+      </w:pPr>
+      <w:r>
+        <w:rPr>
+          <w:sz w:val="26"/>
+          <w:szCs w:val="26"/>
+        </w:rPr>
+        <w:t>5. Save your RDF/XML data in a file first.rdf and validate them with the W3C validation</w:t>
+      </w:r>
+      <w:r>
+        <w:rPr>
+          <w:sz w:val="26"/>
+          <w:szCs w:val="26"/>
+        </w:rPr>
+        <w:t xml:space="preserve"> </w:t>
+      </w:r>
+      <w:r>
+        <w:rPr>
+          <w:sz w:val="26"/>
+          <w:szCs w:val="26"/>
+        </w:rPr>
+        <w:t>service.</w:t>
+      </w:r>
+    </w:p>
+    <w:p>
+      <w:pPr>
+        <w:jc w:val="center"/>
+        <w:rPr>
+          <w:sz w:val="26"/>
+          <w:szCs w:val="26"/>
+        </w:rPr>
+      </w:pPr>
+      <w:r>
+        <w:rPr>
+          <w:sz w:val="26"/>
+          <w:szCs w:val="26"/>
+        </w:rPr>
+        <w:lastRenderedPageBreak/>
+        <w:drawing>
+          <wp:inline distT="0" distB="0" distL="0" distR="0" wp14:anchorId="2A179E43" wp14:editId="22C48729">
+            <wp:extent cx="5760720" cy="6376035"/>
+            <wp:effectExtent l="0" t="0" r="0" b="0"/>
+            <wp:docPr id="21" name="Picture 21"/>
+            <wp:cNvGraphicFramePr>
+              <a:graphicFrameLocks xmlns:a="http://schemas.openxmlformats.org/drawingml/2006/main" noChangeAspect="1"/>
+            </wp:cNvGraphicFramePr>
+            <a:graphic xmlns:a="http://schemas.openxmlformats.org/drawingml/2006/main">
+              <a:graphicData uri="http://schemas.openxmlformats.org/drawingml/2006/picture">
+                <pic:pic xmlns:pic="http://schemas.openxmlformats.org/drawingml/2006/picture">
+                  <pic:nvPicPr>
+                    <pic:cNvPr id="1" name=""/>
+                    <pic:cNvPicPr/>
+                  </pic:nvPicPr>
+                  <pic:blipFill>
+                    <a:blip r:embed="rId20"/>
+                    <a:stretch>
+                      <a:fillRect/>
+                    </a:stretch>
+                  </pic:blipFill>
+                  <pic:spPr>
+                    <a:xfrm>
+                      <a:off x="0" y="0"/>
+                      <a:ext cx="5760720" cy="6376035"/>
+                    </a:xfrm>
+                    <a:prstGeom prst="rect">
+                      <a:avLst/>
+                    </a:prstGeom>
+                  </pic:spPr>
+                </pic:pic>
+              </a:graphicData>
+            </a:graphic>
+          </wp:inline>
+        </w:drawing>
+      </w:r>
+    </w:p>
+    <w:p>
+      <w:pPr>
+        <w:rPr>
+          <w:sz w:val="26"/>
+          <w:szCs w:val="26"/>
+        </w:rPr>
+      </w:pPr>
+      <w:r>
+        <w:rPr>
+          <w:sz w:val="26"/>
+          <w:szCs w:val="26"/>
+        </w:rPr>
+        <w:t>6. Download and launch the Corese standalone interface. It proposes two tabs: (1) to</w:t>
+      </w:r>
+      <w:r>
+        <w:rPr>
+          <w:sz w:val="26"/>
+          <w:szCs w:val="26"/>
+        </w:rPr>
+        <w:t xml:space="preserve"> </w:t>
+      </w:r>
+      <w:r>
+        <w:rPr>
+          <w:sz w:val="26"/>
+          <w:szCs w:val="26"/>
+        </w:rPr>
+        <w:t>download input files and visualize execution traces, and (2) to edit or to load SPARQL</w:t>
+      </w:r>
+      <w:r>
+        <w:rPr>
+          <w:sz w:val="26"/>
+          <w:szCs w:val="26"/>
+        </w:rPr>
+        <w:t xml:space="preserve"> </w:t>
+      </w:r>
+      <w:r>
+        <w:rPr>
+          <w:sz w:val="26"/>
+          <w:szCs w:val="26"/>
+        </w:rPr>
+        <w:t>queries and visualize the result of their execution on the loaded RDF files. A default</w:t>
+      </w:r>
+      <w:r>
+        <w:rPr>
+          <w:sz w:val="26"/>
+          <w:szCs w:val="26"/>
+        </w:rPr>
+        <w:t xml:space="preserve"> </w:t>
+      </w:r>
+      <w:r>
+        <w:rPr>
+          <w:sz w:val="26"/>
+          <w:szCs w:val="26"/>
+        </w:rPr>
+        <w:t>SPARQL query is available : select ?x ?t where {?x rdf:type ?t}</w:t>
+      </w:r>
+    </w:p>
+    <w:p>
+      <w:pPr>
+        <w:jc w:val="center"/>
+        <w:rPr>
+          <w:sz w:val="26"/>
+          <w:szCs w:val="26"/>
+        </w:rPr>
+      </w:pPr>
+      <w:r>
+        <w:rPr>
+          <w:sz w:val="26"/>
+          <w:szCs w:val="26"/>
+        </w:rPr>
+        <w:lastRenderedPageBreak/>
+        <w:drawing>
+          <wp:inline distT="0" distB="0" distL="0" distR="0" wp14:anchorId="38E7880C" wp14:editId="255B06EF">
+            <wp:extent cx="4781796" cy="3841947"/>
+            <wp:effectExtent l="0" t="0" r="0" b="6350"/>
+            <wp:docPr id="22" name="Picture 22"/>
+            <wp:cNvGraphicFramePr>
+              <a:graphicFrameLocks xmlns:a="http://schemas.openxmlformats.org/drawingml/2006/main" noChangeAspect="1"/>
+            </wp:cNvGraphicFramePr>
+            <a:graphic xmlns:a="http://schemas.openxmlformats.org/drawingml/2006/main">
+              <a:graphicData uri="http://schemas.openxmlformats.org/drawingml/2006/picture">
+                <pic:pic xmlns:pic="http://schemas.openxmlformats.org/drawingml/2006/picture">
+                  <pic:nvPicPr>
+                    <pic:cNvPr id="1" name=""/>
+                    <pic:cNvPicPr/>
+                  </pic:nvPicPr>
+                  <pic:blipFill>
+                    <a:blip r:embed="rId21"/>
+                    <a:stretch>
+                      <a:fillRect/>
+                    </a:stretch>
+                  </pic:blipFill>
+                  <pic:spPr>
+                    <a:xfrm>
+                      <a:off x="0" y="0"/>
+                      <a:ext cx="4781796" cy="3841947"/>
+                    </a:xfrm>
+                    <a:prstGeom prst="rect">
+                      <a:avLst/>
+                    </a:prstGeom>
+                  </pic:spPr>
+                </pic:pic>
+              </a:graphicData>
+            </a:graphic>
+          </wp:inline>
+        </w:drawing>
+      </w:r>
+    </w:p>
+    <w:p>
+      <w:pPr>
+        <w:rPr>
+          <w:sz w:val="26"/>
+          <w:szCs w:val="26"/>
+        </w:rPr>
+      </w:pPr>
+      <w:r>
+        <w:rPr>
+          <w:sz w:val="26"/>
+          <w:szCs w:val="26"/>
+        </w:rPr>
+        <w:t>7. The SPARQL language will be presented in a next course. Today, you just need to</w:t>
+      </w:r>
+      <w:r>
+        <w:rPr>
+          <w:sz w:val="26"/>
+          <w:szCs w:val="26"/>
+        </w:rPr>
+        <w:t xml:space="preserve"> </w:t>
+      </w:r>
+      <w:r>
+        <w:rPr>
+          <w:sz w:val="26"/>
+          <w:szCs w:val="26"/>
+        </w:rPr>
+        <w:t>understand that this query enables to retrieve all the resources referred to in the loaded</w:t>
+      </w:r>
+      <w:r>
+        <w:rPr>
+          <w:sz w:val="26"/>
+          <w:szCs w:val="26"/>
+        </w:rPr>
+        <w:t xml:space="preserve"> </w:t>
+      </w:r>
+      <w:r>
+        <w:rPr>
+          <w:sz w:val="26"/>
+          <w:szCs w:val="26"/>
+        </w:rPr>
+        <w:t>RDF dataset and their types. Execute the query and examine the result.</w:t>
+      </w:r>
+    </w:p>
+    <w:p>
+      <w:pPr>
+        <w:jc w:val="center"/>
+        <w:rPr>
+          <w:sz w:val="26"/>
+          <w:szCs w:val="26"/>
+        </w:rPr>
+      </w:pPr>
+      <w:r>
+        <w:rPr>
+          <w:sz w:val="26"/>
+          <w:szCs w:val="26"/>
+        </w:rPr>
+        <w:drawing>
+          <wp:inline distT="0" distB="0" distL="0" distR="0" wp14:anchorId="33FF50B4" wp14:editId="475D4079">
+            <wp:extent cx="5760720" cy="3069590"/>
+            <wp:effectExtent l="0" t="0" r="0" b="0"/>
+            <wp:docPr id="23" name="Picture 23"/>
+            <wp:cNvGraphicFramePr>
+              <a:graphicFrameLocks xmlns:a="http://schemas.openxmlformats.org/drawingml/2006/main" noChangeAspect="1"/>
+            </wp:cNvGraphicFramePr>
+            <a:graphic xmlns:a="http://schemas.openxmlformats.org/drawingml/2006/main">
+              <a:graphicData uri="http://schemas.openxmlformats.org/drawingml/2006/picture">
+                <pic:pic xmlns:pic="http://schemas.openxmlformats.org/drawingml/2006/picture">
+                  <pic:nvPicPr>
+                    <pic:cNvPr id="1" name=""/>
+                    <pic:cNvPicPr/>
+                  </pic:nvPicPr>
+                  <pic:blipFill>
+                    <a:blip r:embed="rId22"/>
+                    <a:stretch>
+                      <a:fillRect/>
+                    </a:stretch>
+                  </pic:blipFill>
+                  <pic:spPr>
+                    <a:xfrm>
+                      <a:off x="0" y="0"/>
+                      <a:ext cx="5760720" cy="3069590"/>
+                    </a:xfrm>
+                    <a:prstGeom prst="rect">
+                      <a:avLst/>
+                    </a:prstGeom>
+                  </pic:spPr>
+                </pic:pic>
+              </a:graphicData>
+            </a:graphic>
+          </wp:inline>
+        </w:drawing>
       </w:r>
     </w:p>
     <w:p>
@@ -1236,6 +2110,57 @@
           <w:szCs w:val="26"/>
         </w:rPr>
         <w:t>in Europe.</w:t>
+      </w:r>
+    </w:p>
+    <w:p>
+      <w:pPr>
+        <w:jc w:val="center"/>
+        <w:rPr>
+          <w:sz w:val="26"/>
+          <w:szCs w:val="26"/>
+        </w:rPr>
+      </w:pPr>
+      <w:r>
+        <w:rPr>
+          <w:sz w:val="26"/>
+          <w:szCs w:val="26"/>
+        </w:rPr>
+        <w:lastRenderedPageBreak/>
+        <w:drawing>
+          <wp:inline distT="0" distB="0" distL="0" distR="0" wp14:anchorId="15E36C37" wp14:editId="50BB2D88">
+            <wp:extent cx="4324572" cy="1187511"/>
+            <wp:effectExtent l="0" t="0" r="0" b="0"/>
+            <wp:docPr id="24" name="Picture 24"/>
+            <wp:cNvGraphicFramePr>
+              <a:graphicFrameLocks xmlns:a="http://schemas.openxmlformats.org/drawingml/2006/main" noChangeAspect="1"/>
+            </wp:cNvGraphicFramePr>
+            <a:graphic xmlns:a="http://schemas.openxmlformats.org/drawingml/2006/main">
+              <a:graphicData uri="http://schemas.openxmlformats.org/drawingml/2006/picture">
+                <pic:pic xmlns:pic="http://schemas.openxmlformats.org/drawingml/2006/picture">
+                  <pic:nvPicPr>
+                    <pic:cNvPr id="1" name=""/>
+                    <pic:cNvPicPr/>
+                  </pic:nvPicPr>
+                  <pic:blipFill>
+                    <a:blip r:embed="rId23"/>
+                    <a:stretch>
+                      <a:fillRect/>
+                    </a:stretch>
+                  </pic:blipFill>
+                  <pic:spPr>
+                    <a:xfrm>
+                      <a:off x="0" y="0"/>
+                      <a:ext cx="4324572" cy="1187511"/>
+                    </a:xfrm>
+                    <a:prstGeom prst="rect">
+                      <a:avLst/>
+                    </a:prstGeom>
+                  </pic:spPr>
+                </pic:pic>
+              </a:graphicData>
+            </a:graphic>
+          </wp:inline>
+        </w:drawing>
       </w:r>
     </w:p>
     <w:sectPr>

</xml_diff>